<commit_message>
Upload of Producer & Consumer Problem.
</commit_message>
<xml_diff>
--- a/Producer&ConsumerResults.docx
+++ b/Producer&ConsumerResults.docx
@@ -43,9 +43,9 @@
           <w:noProof/>
         </w:rPr>
         <w:drawing>
-          <wp:inline distT="0" distB="0" distL="0" distR="0" wp14:anchorId="4F670FE9" wp14:editId="62803518">
-            <wp:extent cx="5943600" cy="3208655"/>
-            <wp:effectExtent l="0" t="0" r="0" b="0"/>
+          <wp:inline distT="0" distB="0" distL="0" distR="0" wp14:anchorId="0F041505" wp14:editId="2AA71A70">
+            <wp:extent cx="5695950" cy="3457575"/>
+            <wp:effectExtent l="0" t="0" r="0" b="9525"/>
             <wp:docPr id="1" name="Picture 1" descr="Text&#10;&#10;Description automatically generated"/>
             <wp:cNvGraphicFramePr>
               <a:graphicFrameLocks xmlns:a="http://schemas.openxmlformats.org/drawingml/2006/main" noChangeAspect="1"/>
@@ -66,7 +66,7 @@
                   <pic:spPr>
                     <a:xfrm>
                       <a:off x="0" y="0"/>
-                      <a:ext cx="5943600" cy="3208655"/>
+                      <a:ext cx="5695950" cy="3457575"/>
                     </a:xfrm>
                     <a:prstGeom prst="rect">
                       <a:avLst/>
@@ -198,6 +198,14 @@
           <w:sz w:val="24"/>
           <w:szCs w:val="24"/>
         </w:rPr>
+        <w:t xml:space="preserve">the </w:t>
+      </w:r>
+      <w:r>
+        <w:rPr>
+          <w:rFonts w:ascii="Times New Roman" w:hAnsi="Times New Roman" w:cs="Times New Roman"/>
+          <w:sz w:val="24"/>
+          <w:szCs w:val="24"/>
+        </w:rPr>
         <w:t>program will keep running even though there is no code to execute.</w:t>
       </w:r>
     </w:p>
@@ -238,6 +246,25 @@
         </w:rPr>
         <w:t>address the Producer &amp; Consumer problem.</w:t>
       </w:r>
+    </w:p>
+    <w:p>
+      <w:pPr>
+        <w:ind w:left="360"/>
+        <w:rPr>
+          <w:rFonts w:ascii="Times New Roman" w:hAnsi="Times New Roman" w:cs="Times New Roman"/>
+          <w:sz w:val="24"/>
+          <w:szCs w:val="24"/>
+        </w:rPr>
+      </w:pPr>
+    </w:p>
+    <w:p>
+      <w:pPr>
+        <w:rPr>
+          <w:rFonts w:ascii="Times New Roman" w:hAnsi="Times New Roman" w:cs="Times New Roman"/>
+          <w:sz w:val="24"/>
+          <w:szCs w:val="24"/>
+        </w:rPr>
+      </w:pPr>
     </w:p>
     <w:sectPr>
       <w:pgSz w:w="12240" w:h="15840"/>
@@ -252,6 +279,92 @@
 <file path=word/numbering.xml><?xml version="1.0" encoding="utf-8"?>
 <w:numbering xmlns:wpc="http://schemas.microsoft.com/office/word/2010/wordprocessingCanvas" xmlns:cx="http://schemas.microsoft.com/office/drawing/2014/chartex" xmlns:cx1="http://schemas.microsoft.com/office/drawing/2015/9/8/chartex" xmlns:cx2="http://schemas.microsoft.com/office/drawing/2015/10/21/chartex" xmlns:cx3="http://schemas.microsoft.com/office/drawing/2016/5/9/chartex" xmlns:cx4="http://schemas.microsoft.com/office/drawing/2016/5/10/chartex" xmlns:cx5="http://schemas.microsoft.com/office/drawing/2016/5/11/chartex" xmlns:cx6="http://schemas.microsoft.com/office/drawing/2016/5/12/chartex" xmlns:cx7="http://schemas.microsoft.com/office/drawing/2016/5/13/chartex" xmlns:cx8="http://schemas.microsoft.com/office/drawing/2016/5/14/chartex" xmlns:mc="http://schemas.openxmlformats.org/markup-compatibility/2006" xmlns:aink="http://schemas.microsoft.com/office/drawing/2016/ink" xmlns:am3d="http://schemas.microsoft.com/office/drawing/2017/model3d" xmlns:o="urn:schemas-microsoft-com:office:office" xmlns:r="http://schemas.openxmlformats.org/officeDocument/2006/relationships" xmlns:m="http://schemas.openxmlformats.org/officeDocument/2006/math" xmlns:v="urn:schemas-microsoft-com:vml" xmlns:wp14="http://schemas.microsoft.com/office/word/2010/wordprocessingDrawing" xmlns:wp="http://schemas.openxmlformats.org/drawingml/2006/wordprocessingDrawing" xmlns:w10="urn:schemas-microsoft-com:office:word" xmlns:w="http://schemas.openxmlformats.org/wordprocessingml/2006/main" xmlns:w14="http://schemas.microsoft.com/office/word/2010/wordml" xmlns:w15="http://schemas.microsoft.com/office/word/2012/wordml" xmlns:w16cex="http://schemas.microsoft.com/office/word/2018/wordml/cex" xmlns:w16cid="http://schemas.microsoft.com/office/word/2016/wordml/cid" xmlns:w16="http://schemas.microsoft.com/office/word/2018/wordml" xmlns:w16sdtdh="http://schemas.microsoft.com/office/word/2020/wordml/sdtdatahash" xmlns:w16se="http://schemas.microsoft.com/office/word/2015/wordml/symex" xmlns:wpg="http://schemas.microsoft.com/office/word/2010/wordprocessingGroup" xmlns:wpi="http://schemas.microsoft.com/office/word/2010/wordprocessingInk" xmlns:wne="http://schemas.microsoft.com/office/word/2006/wordml" xmlns:wps="http://schemas.microsoft.com/office/word/2010/wordprocessingShape" mc:Ignorable="w14 w15 w16se w16cid w16 w16cex w16sdtdh wp14">
   <w:abstractNum w:abstractNumId="0" w15:restartNumberingAfterBreak="0">
+    <w:nsid w:val="0AC437A3"/>
+    <w:multiLevelType w:val="hybridMultilevel"/>
+    <w:tmpl w:val="36D03D00"/>
+    <w:lvl w:ilvl="0" w:tplc="0409000F">
+      <w:start w:val="1"/>
+      <w:numFmt w:val="decimal"/>
+      <w:lvlText w:val="%1."/>
+      <w:lvlJc w:val="left"/>
+      <w:pPr>
+        <w:ind w:left="1080" w:hanging="360"/>
+      </w:pPr>
+    </w:lvl>
+    <w:lvl w:ilvl="1" w:tplc="04090019" w:tentative="1">
+      <w:start w:val="1"/>
+      <w:numFmt w:val="lowerLetter"/>
+      <w:lvlText w:val="%2."/>
+      <w:lvlJc w:val="left"/>
+      <w:pPr>
+        <w:ind w:left="1800" w:hanging="360"/>
+      </w:pPr>
+    </w:lvl>
+    <w:lvl w:ilvl="2" w:tplc="0409001B" w:tentative="1">
+      <w:start w:val="1"/>
+      <w:numFmt w:val="lowerRoman"/>
+      <w:lvlText w:val="%3."/>
+      <w:lvlJc w:val="right"/>
+      <w:pPr>
+        <w:ind w:left="2520" w:hanging="180"/>
+      </w:pPr>
+    </w:lvl>
+    <w:lvl w:ilvl="3" w:tplc="0409000F" w:tentative="1">
+      <w:start w:val="1"/>
+      <w:numFmt w:val="decimal"/>
+      <w:lvlText w:val="%4."/>
+      <w:lvlJc w:val="left"/>
+      <w:pPr>
+        <w:ind w:left="3240" w:hanging="360"/>
+      </w:pPr>
+    </w:lvl>
+    <w:lvl w:ilvl="4" w:tplc="04090019" w:tentative="1">
+      <w:start w:val="1"/>
+      <w:numFmt w:val="lowerLetter"/>
+      <w:lvlText w:val="%5."/>
+      <w:lvlJc w:val="left"/>
+      <w:pPr>
+        <w:ind w:left="3960" w:hanging="360"/>
+      </w:pPr>
+    </w:lvl>
+    <w:lvl w:ilvl="5" w:tplc="0409001B" w:tentative="1">
+      <w:start w:val="1"/>
+      <w:numFmt w:val="lowerRoman"/>
+      <w:lvlText w:val="%6."/>
+      <w:lvlJc w:val="right"/>
+      <w:pPr>
+        <w:ind w:left="4680" w:hanging="180"/>
+      </w:pPr>
+    </w:lvl>
+    <w:lvl w:ilvl="6" w:tplc="0409000F" w:tentative="1">
+      <w:start w:val="1"/>
+      <w:numFmt w:val="decimal"/>
+      <w:lvlText w:val="%7."/>
+      <w:lvlJc w:val="left"/>
+      <w:pPr>
+        <w:ind w:left="5400" w:hanging="360"/>
+      </w:pPr>
+    </w:lvl>
+    <w:lvl w:ilvl="7" w:tplc="04090019" w:tentative="1">
+      <w:start w:val="1"/>
+      <w:numFmt w:val="lowerLetter"/>
+      <w:lvlText w:val="%8."/>
+      <w:lvlJc w:val="left"/>
+      <w:pPr>
+        <w:ind w:left="6120" w:hanging="360"/>
+      </w:pPr>
+    </w:lvl>
+    <w:lvl w:ilvl="8" w:tplc="0409001B" w:tentative="1">
+      <w:start w:val="1"/>
+      <w:numFmt w:val="lowerRoman"/>
+      <w:lvlText w:val="%9."/>
+      <w:lvlJc w:val="right"/>
+      <w:pPr>
+        <w:ind w:left="6840" w:hanging="180"/>
+      </w:pPr>
+    </w:lvl>
+  </w:abstractNum>
+  <w:abstractNum w:abstractNumId="1" w15:restartNumberingAfterBreak="0">
     <w:nsid w:val="1CEB2132"/>
     <w:multiLevelType w:val="hybridMultilevel"/>
     <w:tmpl w:val="8B3E595A"/>
@@ -365,6 +478,9 @@
     </w:lvl>
   </w:abstractNum>
   <w:num w:numId="1">
+    <w:abstractNumId w:val="1"/>
+  </w:num>
+  <w:num w:numId="2">
     <w:abstractNumId w:val="0"/>
   </w:num>
 </w:numbering>

</xml_diff>